<commit_message>
Updated SAS token in automation document for attendees.
</commit_message>
<xml_diff>
--- a/SAP-on-Azure-Workshop-multi-day-/ARM Deployment/SAPonAzure-Automation-Steps.docx
+++ b/SAP-on-Azure-Workshop-multi-day-/ARM Deployment/SAPonAzure-Automation-Steps.docx
@@ -175,20 +175,10 @@
         <w:rPr>
           <w:rFonts w:ascii="Courier New" w:hAnsi="Courier New" w:cs="Courier New"/>
         </w:rPr>
-        <w:t>2016-06-05T21%3A27%3A00Z&amp;se=2016-06-06T21%3A27%3A00Z&amp;sp=rl&amp;sv=2015-04-05&amp;sr=c&amp;sig=jqYQlGz%2F9fuoXDA6KiL</w:t>
-      </w:r>
-      <w:r>
-        <w:rPr>
-          <w:rFonts w:ascii="Courier New" w:hAnsi="Courier New" w:cs="Courier New"/>
-        </w:rPr>
-        <w:t>hEoo6k0%2BD6aoRd5gH%2FkQ8E0U%3D</w:t>
-      </w:r>
-      <w:r>
-        <w:rPr>
-          <w:rFonts w:ascii="Courier New" w:hAnsi="Courier New" w:cs="Courier New"/>
-        </w:rPr>
-        <w:t xml:space="preserve"> </w:t>
-      </w:r>
+        <w:t>2016-06-08T14%3A04%3A00Z&amp;se=2016-07-06T05%3A00%3A00Z&amp;sp=rl&amp;sv=2015-04-05&amp;sr=c&amp;sig=wv9KgQfxgvkfczb655XnVLmlTu%2B5DPkKziwWC3ViWj0%3D</w:t>
+      </w:r>
+      <w:bookmarkStart w:id="0" w:name="_GoBack"/>
+      <w:bookmarkEnd w:id="0"/>
       <w:r>
         <w:rPr>
           <w:rFonts w:ascii="Courier New" w:hAnsi="Courier New" w:cs="Courier New"/>
@@ -561,8 +551,6 @@
       <w:r>
         <w:t xml:space="preserve"> </w:t>
       </w:r>
-      <w:bookmarkStart w:id="0" w:name="_GoBack"/>
-      <w:bookmarkEnd w:id="0"/>
     </w:p>
     <w:p>
       <w:pPr>

</xml_diff>